<commit_message>
normal & anonyme resume ok
</commit_message>
<xml_diff>
--- a/input.docx
+++ b/input.docx
@@ -27,18 +27,32 @@
       <w:pPr>
         <w:pStyle w:val="Normal"/>
         <w:jc w:val="both"/>
-        <w:rPr/>
-      </w:pPr>
-      <w:r>
-        <w:rPr/>
+        <w:rPr>
+          <w:i/>
+          <w:i/>
+          <w:iCs/>
+        </w:rPr>
+      </w:pPr>
+      <w:r>
+        <w:rPr>
+          <w:i/>
+          <w:iCs/>
+        </w:rPr>
+        <w:tab/>
         <w:t>{</w:t>
       </w:r>
       <w:r>
-        <w:rPr/>
+        <w:rPr>
+          <w:i/>
+          <w:iCs/>
+        </w:rPr>
         <w:t>description</w:t>
       </w:r>
       <w:r>
-        <w:rPr/>
+        <w:rPr>
+          <w:i/>
+          <w:iCs/>
+        </w:rPr>
         <w:t>}</w:t>
       </w:r>
     </w:p>
@@ -149,6 +163,16 @@
     </w:p>
     <w:p>
       <w:pPr>
+        <w:pStyle w:val="Normal"/>
+        <w:jc w:val="both"/>
+        <w:rPr/>
+      </w:pPr>
+      <w:r>
+        <w:rPr/>
+      </w:r>
+    </w:p>
+    <w:p>
+      <w:pPr>
         <w:pStyle w:val="Heading1"/>
         <w:numPr>
           <w:ilvl w:val="0"/>
@@ -174,17 +198,21 @@
       </w:pPr>
       <w:r>
         <w:rPr/>
-        <w:t>{experience}</w:t>
-      </w:r>
-    </w:p>
-    <w:p>
-      <w:pPr>
-        <w:pStyle w:val="Normal"/>
-        <w:jc w:val="both"/>
-        <w:rPr/>
-      </w:pPr>
-      <w:r>
-        <w:rPr/>
+        <w:t>{#experiences}</w:t>
+      </w:r>
+    </w:p>
+    <w:p>
+      <w:pPr>
+        <w:pStyle w:val="Heading2"/>
+        <w:numPr>
+          <w:ilvl w:val="1"/>
+          <w:numId w:val="1"/>
+        </w:numPr>
+        <w:rPr/>
+      </w:pPr>
+      <w:r>
+        <w:rPr/>
+        <w:t>{begin} {end} {job} {company}</w:t>
       </w:r>
     </w:p>
     <w:p>
@@ -197,25 +225,9 @@
         <w:jc w:val="both"/>
         <w:rPr/>
       </w:pPr>
-      <w:bookmarkStart w:id="0" w:name="__DdeLink__185_151207886"/>
-      <w:r>
-        <w:rPr/>
-        <w:t>{#experiences}</w:t>
-      </w:r>
-      <w:bookmarkEnd w:id="0"/>
-    </w:p>
-    <w:p>
-      <w:pPr>
-        <w:pStyle w:val="Heading2"/>
-        <w:numPr>
-          <w:ilvl w:val="1"/>
-          <w:numId w:val="1"/>
-        </w:numPr>
-        <w:rPr/>
-      </w:pPr>
-      <w:r>
-        <w:rPr/>
-        <w:t>{begin} {end} {job} {company}</w:t>
+      <w:r>
+        <w:rPr/>
+        <w:t>{#tasks}{task}</w:t>
       </w:r>
     </w:p>
     <w:p>
@@ -230,22 +242,7 @@
       </w:pPr>
       <w:r>
         <w:rPr/>
-        <w:t>{tasks}</w:t>
-      </w:r>
-    </w:p>
-    <w:p>
-      <w:pPr>
-        <w:pStyle w:val="Normal"/>
-        <w:numPr>
-          <w:ilvl w:val="0"/>
-          <w:numId w:val="2"/>
-        </w:numPr>
-        <w:jc w:val="both"/>
-        <w:rPr/>
-      </w:pPr>
-      <w:r>
-        <w:rPr/>
-        <w:t>{/experiences}</w:t>
+        <w:t>{/tasks}{/experiences}</w:t>
       </w:r>
     </w:p>
     <w:sectPr>
@@ -500,7 +497,7 @@
         <w:ilvl w:val="0"/>
         <w:numId w:val="1"/>
       </w:numPr>
-      <w:spacing w:before="240" w:after="120"/>
+      <w:spacing w:before="567" w:after="119"/>
       <w:outlineLvl w:val="0"/>
     </w:pPr>
     <w:rPr>
@@ -628,7 +625,7 @@
     <w:next w:val="TextBody"/>
     <w:qFormat/>
     <w:pPr>
-      <w:spacing w:before="60" w:after="120"/>
+      <w:spacing w:before="62" w:after="1134"/>
       <w:jc w:val="center"/>
     </w:pPr>
     <w:rPr>
@@ -636,5 +633,15 @@
       <w:szCs w:val="36"/>
     </w:rPr>
   </w:style>
+  <w:style w:type="paragraph" w:styleId="Quotations">
+    <w:name w:val="Quotations"/>
+    <w:basedOn w:val="Normal"/>
+    <w:qFormat/>
+    <w:pPr>
+      <w:spacing w:before="0" w:after="283"/>
+      <w:ind w:left="567" w:right="567" w:hanging="0"/>
+    </w:pPr>
+    <w:rPr/>
+  </w:style>
 </w:styles>
 </file>
</xml_diff>